<commit_message>
project added in simplilearn
</commit_message>
<xml_diff>
--- a/Simplilearn_project_21_aug_22/ALGORITHM OF THE PROJECT.docx
+++ b/Simplilearn_project_21_aug_22/ALGORITHM OF THE PROJECT.docx
@@ -1603,6 +1603,58 @@
           </wp:inline>
         </w:drawing>
       </w:r>
+    </w:p>
+    <w:p>
+      <w:pPr>
+        <w:rPr>
+          <w:rFonts w:ascii="Times New Roman" w:hAnsi="Times New Roman" w:cs="Times New Roman"/>
+          <w:b/>
+          <w:bCs/>
+          <w:color w:val="000000" w:themeColor="text1"/>
+          <w:sz w:val="32"/>
+          <w:szCs w:val="32"/>
+          <w:lang w:val="en-US"/>
+        </w:rPr>
+      </w:pPr>
+    </w:p>
+    <w:p>
+      <w:pPr>
+        <w:rPr>
+          <w:rFonts w:ascii="Times New Roman" w:hAnsi="Times New Roman" w:cs="Times New Roman"/>
+          <w:b/>
+          <w:bCs/>
+          <w:color w:val="000000" w:themeColor="text1"/>
+          <w:sz w:val="32"/>
+          <w:szCs w:val="32"/>
+          <w:lang w:val="en-US"/>
+        </w:rPr>
+      </w:pPr>
+      <w:r>
+        <w:rPr>
+          <w:rFonts w:ascii="Times New Roman" w:hAnsi="Times New Roman" w:cs="Times New Roman"/>
+          <w:b/>
+          <w:bCs/>
+          <w:color w:val="000000" w:themeColor="text1"/>
+          <w:sz w:val="32"/>
+          <w:szCs w:val="32"/>
+          <w:lang w:val="en-US"/>
+        </w:rPr>
+        <w:t xml:space="preserve">GITHUB LINK - </w:t>
+      </w:r>
+      <w:hyperlink r:id="rId9" w:history="1">
+        <w:r>
+          <w:rPr>
+            <w:rStyle w:val="Hyperlink"/>
+            <w:rFonts w:ascii="Times New Roman" w:hAnsi="Times New Roman" w:cs="Times New Roman"/>
+            <w:b/>
+            <w:bCs/>
+            <w:sz w:val="32"/>
+            <w:szCs w:val="32"/>
+            <w:lang w:val="en-US"/>
+          </w:rPr>
+          <w:t>https://github.com/NandyPriya/Nandhu---.NET.git</w:t>
+        </w:r>
+      </w:hyperlink>
     </w:p>
     <w:p>
       <w:pPr>
@@ -2347,6 +2399,29 @@
       <w:szCs w:val="20"/>
     </w:rPr>
   </w:style>
+  <w:style w:type="character" w:styleId="Hyperlink">
+    <w:name w:val="Hyperlink"/>
+    <w:basedOn w:val="DefaultParagraphFont"/>
+    <w:uiPriority w:val="99"/>
+    <w:unhideWhenUsed/>
+    <w:rsid w:val="00B23704"/>
+    <w:rPr>
+      <w:color w:val="0563C1" w:themeColor="hyperlink"/>
+      <w:u w:val="single"/>
+    </w:rPr>
+  </w:style>
+  <w:style w:type="character" w:styleId="UnresolvedMention">
+    <w:name w:val="Unresolved Mention"/>
+    <w:basedOn w:val="DefaultParagraphFont"/>
+    <w:uiPriority w:val="99"/>
+    <w:semiHidden/>
+    <w:unhideWhenUsed/>
+    <w:rsid w:val="00B23704"/>
+    <w:rPr>
+      <w:color w:val="605E5C"/>
+      <w:shd w:val="clear" w:color="auto" w:fill="E1DFDD"/>
+    </w:rPr>
+  </w:style>
 </w:styles>
 </file>
 
@@ -2646,12 +2721,9 @@
 </file>
 
 <file path=customXml/item1.xml><?xml version="1.0" encoding="utf-8"?>
-<?mso-contentType ?>
-<FormTemplates xmlns="http://schemas.microsoft.com/sharepoint/v3/contenttype/forms">
-  <Display>DocumentLibraryForm</Display>
-  <Edit>DocumentLibraryForm</Edit>
-  <New>DocumentLibraryForm</New>
-</FormTemplates>
+<p:properties xmlns:p="http://schemas.microsoft.com/office/2006/metadata/properties" xmlns:xsi="http://www.w3.org/2001/XMLSchema-instance" xmlns:pc="http://schemas.microsoft.com/office/infopath/2007/PartnerControls">
+  <documentManagement/>
+</p:properties>
 </file>
 
 <file path=customXml/item2.xml><?xml version="1.0" encoding="utf-8"?>
@@ -2826,15 +2898,19 @@
 </file>
 
 <file path=customXml/item3.xml><?xml version="1.0" encoding="utf-8"?>
-<p:properties xmlns:p="http://schemas.microsoft.com/office/2006/metadata/properties" xmlns:xsi="http://www.w3.org/2001/XMLSchema-instance" xmlns:pc="http://schemas.microsoft.com/office/infopath/2007/PartnerControls">
-  <documentManagement/>
-</p:properties>
+<?mso-contentType ?>
+<FormTemplates xmlns="http://schemas.microsoft.com/sharepoint/v3/contenttype/forms">
+  <Display>DocumentLibraryForm</Display>
+  <Edit>DocumentLibraryForm</Edit>
+  <New>DocumentLibraryForm</New>
+</FormTemplates>
 </file>
 
 <file path=customXml/itemProps1.xml><?xml version="1.0" encoding="utf-8"?>
-<ds:datastoreItem xmlns:ds="http://schemas.openxmlformats.org/officeDocument/2006/customXml" ds:itemID="{7FC33E78-AD1C-42EF-B999-C06F5BDABCED}">
+<ds:datastoreItem xmlns:ds="http://schemas.openxmlformats.org/officeDocument/2006/customXml" ds:itemID="{779FF2CD-0334-4A81-9B5F-09138588B55C}">
   <ds:schemaRefs>
-    <ds:schemaRef ds:uri="http://schemas.microsoft.com/sharepoint/v3/contenttype/forms"/>
+    <ds:schemaRef ds:uri="http://schemas.microsoft.com/office/2006/metadata/properties"/>
+    <ds:schemaRef ds:uri="http://schemas.microsoft.com/office/infopath/2007/PartnerControls"/>
   </ds:schemaRefs>
 </ds:datastoreItem>
 </file>
@@ -2859,18 +2935,9 @@
 </file>
 
 <file path=customXml/itemProps3.xml><?xml version="1.0" encoding="utf-8"?>
-<ds:datastoreItem xmlns:ds="http://schemas.openxmlformats.org/officeDocument/2006/customXml" ds:itemID="{779FF2CD-0334-4A81-9B5F-09138588B55C}">
+<ds:datastoreItem xmlns:ds="http://schemas.openxmlformats.org/officeDocument/2006/customXml" ds:itemID="{7FC33E78-AD1C-42EF-B999-C06F5BDABCED}">
   <ds:schemaRefs>
-    <ds:schemaRef ds:uri="http://schemas.openxmlformats.org/package/2006/metadata/core-properties"/>
-    <ds:schemaRef ds:uri="cb5f87d9-1363-4b01-85ec-1e6fa5ede3e4"/>
-    <ds:schemaRef ds:uri="22ef3b70-8577-49ad-85db-cb5e7e8c2e60"/>
-    <ds:schemaRef ds:uri="http://purl.org/dc/dcmitype/"/>
-    <ds:schemaRef ds:uri="http://schemas.microsoft.com/office/2006/documentManagement/types"/>
-    <ds:schemaRef ds:uri="http://www.w3.org/XML/1998/namespace"/>
-    <ds:schemaRef ds:uri="http://schemas.microsoft.com/office/2006/metadata/properties"/>
-    <ds:schemaRef ds:uri="http://purl.org/dc/elements/1.1/"/>
-    <ds:schemaRef ds:uri="http://schemas.microsoft.com/office/infopath/2007/PartnerControls"/>
-    <ds:schemaRef ds:uri="http://purl.org/dc/terms/"/>
+    <ds:schemaRef ds:uri="http://schemas.microsoft.com/sharepoint/v3/contenttype/forms"/>
   </ds:schemaRefs>
 </ds:datastoreItem>
 </file>
</xml_diff>